<commit_message>
Changed some file on doc folder
Changed the overview of the system file, and added a pdf file with the
same content.
</commit_message>
<xml_diff>
--- a/docs/overviewe of the system.docx
+++ b/docs/overviewe of the system.docx
@@ -74,13 +74,25 @@
         <w:rPr>
           <w:lang w:val="en-GB"/>
         </w:rPr>
-        <w:t>ere is a picture of how we think</w:t>
-      </w:r>
-      <w:r>
-        <w:rPr>
-          <w:lang w:val="en-GB"/>
-        </w:rPr>
-        <w:t xml:space="preserve"> the system should be. </w:t>
+        <w:t>ere’s a</w:t>
+      </w:r>
+      <w:r>
+        <w:rPr>
+          <w:lang w:val="en-GB"/>
+        </w:rPr>
+        <w:t xml:space="preserve"> picture of how we think</w:t>
+      </w:r>
+      <w:r>
+        <w:rPr>
+          <w:lang w:val="en-GB"/>
+        </w:rPr>
+        <w:t xml:space="preserve"> the system will </w:t>
+      </w:r>
+      <w:r>
+        <w:rPr>
+          <w:lang w:val="en-GB"/>
+        </w:rPr>
+        <w:t xml:space="preserve">be. </w:t>
       </w:r>
       <w:r>
         <w:rPr>
@@ -107,13 +119,55 @@
         <w:rPr>
           <w:lang w:val="en-GB"/>
         </w:rPr>
-        <w:t xml:space="preserve"> . Here users can</w:t>
-      </w:r>
-      <w:r>
-        <w:rPr>
-          <w:lang w:val="en-GB"/>
-        </w:rPr>
-        <w:t xml:space="preserve"> download the program, and register a user so they can log in. The username and password been saved in a SQL database. </w:t>
+        <w:t xml:space="preserve">. Here </w:t>
+      </w:r>
+      <w:r>
+        <w:rPr>
+          <w:lang w:val="en-GB"/>
+        </w:rPr>
+        <w:t>users can download the program</w:t>
+      </w:r>
+      <w:r>
+        <w:rPr>
+          <w:lang w:val="en-GB"/>
+        </w:rPr>
+        <w:t xml:space="preserve"> and register a</w:t>
+      </w:r>
+      <w:r>
+        <w:rPr>
+          <w:lang w:val="en-GB"/>
+        </w:rPr>
+        <w:t>s</w:t>
+      </w:r>
+      <w:r>
+        <w:rPr>
+          <w:lang w:val="en-GB"/>
+        </w:rPr>
+        <w:t xml:space="preserve"> </w:t>
+      </w:r>
+      <w:r>
+        <w:rPr>
+          <w:lang w:val="en-GB"/>
+        </w:rPr>
+        <w:t xml:space="preserve">a </w:t>
+      </w:r>
+      <w:r>
+        <w:rPr>
+          <w:lang w:val="en-GB"/>
+        </w:rPr>
+        <w:t>user so they can log in</w:t>
+      </w:r>
+      <w:r>
+        <w:rPr>
+          <w:lang w:val="en-GB"/>
+        </w:rPr>
+        <w:t>. The username and password is</w:t>
+      </w:r>
+      <w:r>
+        <w:rPr>
+          <w:lang w:val="en-GB"/>
+        </w:rPr>
+        <w:t xml:space="preserve"> saved in a SQL database. </w:t>
       </w:r>
     </w:p>
     <w:p>
@@ -126,16 +180,80 @@
         <w:rPr>
           <w:lang w:val="en-GB"/>
         </w:rPr>
-        <w:t xml:space="preserve">The user start the freele.jar file, and get a message about to log in. The program been connected to the server. The server is connected to the SQL database and check if the password and username is right. If its right you will be sent to the chat rom. </w:t>
-      </w:r>
-      <w:r>
-        <w:rPr>
-          <w:lang w:val="en-GB"/>
-        </w:rPr>
-        <w:t xml:space="preserve"> If its wrong you will be sent to the website and can restore it there.</w:t>
-      </w:r>
-      <w:bookmarkStart w:id="0" w:name="_GoBack"/>
-      <w:bookmarkEnd w:id="0"/>
+        <w:t>The user start</w:t>
+      </w:r>
+      <w:r>
+        <w:rPr>
+          <w:lang w:val="en-GB"/>
+        </w:rPr>
+        <w:t>s the freele.jar file</w:t>
+      </w:r>
+      <w:r>
+        <w:rPr>
+          <w:lang w:val="en-GB"/>
+        </w:rPr>
+        <w:t xml:space="preserve"> and get</w:t>
+      </w:r>
+      <w:r>
+        <w:rPr>
+          <w:lang w:val="en-GB"/>
+        </w:rPr>
+        <w:t>s</w:t>
+      </w:r>
+      <w:r>
+        <w:rPr>
+          <w:lang w:val="en-GB"/>
+        </w:rPr>
+        <w:t xml:space="preserve"> a message a</w:t>
+      </w:r>
+      <w:r>
+        <w:rPr>
+          <w:lang w:val="en-GB"/>
+        </w:rPr>
+        <w:t>bout to log in. The program is</w:t>
+      </w:r>
+      <w:r>
+        <w:rPr>
+          <w:lang w:val="en-GB"/>
+        </w:rPr>
+        <w:t xml:space="preserve"> connected to the server. The server is connected to the SQL database and check</w:t>
+      </w:r>
+      <w:r>
+        <w:rPr>
+          <w:lang w:val="en-GB"/>
+        </w:rPr>
+        <w:t>s</w:t>
+      </w:r>
+      <w:r>
+        <w:rPr>
+          <w:lang w:val="en-GB"/>
+        </w:rPr>
+        <w:t xml:space="preserve"> if th</w:t>
+      </w:r>
+      <w:r>
+        <w:rPr>
+          <w:lang w:val="en-GB"/>
+        </w:rPr>
+        <w:t>e password and username is correct</w:t>
+      </w:r>
+      <w:r>
+        <w:rPr>
+          <w:lang w:val="en-GB"/>
+        </w:rPr>
+        <w:t xml:space="preserve">. If </w:t>
+      </w:r>
+      <w:r>
+        <w:rPr>
+          <w:lang w:val="en-GB"/>
+        </w:rPr>
+        <w:t>it’s</w:t>
+      </w:r>
+      <w:r>
+        <w:rPr>
+          <w:lang w:val="en-GB"/>
+        </w:rPr>
+        <w:t xml:space="preserve"> right you will be sent to the chat rom. </w:t>
+      </w:r>
     </w:p>
     <w:p>
       <w:pPr>
@@ -147,13 +265,66 @@
         <w:rPr>
           <w:lang w:val="en-GB"/>
         </w:rPr>
-        <w:t xml:space="preserve">That is a common room for everyone who is signed in. </w:t>
-      </w:r>
-      <w:r>
-        <w:rPr>
-          <w:lang w:val="en-GB"/>
-        </w:rPr>
-        <w:t xml:space="preserve"> if you want to chat private with someone you can click on one the username and it will pop up a new window where you can chat private. </w:t>
+        <w:t>In the first chat room the user goes to is a public one where everyone who is signed inn can chat.  I</w:t>
+      </w:r>
+      <w:r>
+        <w:rPr>
+          <w:lang w:val="en-GB"/>
+        </w:rPr>
+        <w:t xml:space="preserve">f you want to </w:t>
+      </w:r>
+      <w:proofErr w:type="gramStart"/>
+      <w:r>
+        <w:rPr>
+          <w:lang w:val="en-GB"/>
+        </w:rPr>
+        <w:t>chat</w:t>
+      </w:r>
+      <w:proofErr w:type="gramEnd"/>
+      <w:r>
+        <w:rPr>
+          <w:lang w:val="en-GB"/>
+        </w:rPr>
+        <w:t xml:space="preserve"> private with someone you can click on one</w:t>
+      </w:r>
+      <w:r>
+        <w:rPr>
+          <w:lang w:val="en-GB"/>
+        </w:rPr>
+        <w:t xml:space="preserve"> of</w:t>
+      </w:r>
+      <w:r>
+        <w:rPr>
+          <w:lang w:val="en-GB"/>
+        </w:rPr>
+        <w:t xml:space="preserve"> the username and it will pop up a new win</w:t>
+      </w:r>
+      <w:r>
+        <w:rPr>
+          <w:lang w:val="en-GB"/>
+        </w:rPr>
+        <w:t xml:space="preserve">dow where you can chat privately. </w:t>
+      </w:r>
+    </w:p>
+    <w:p>
+      <w:pPr>
+        <w:rPr>
+          <w:lang w:val="en-GB"/>
+        </w:rPr>
+      </w:pPr>
+      <w:r>
+        <w:rPr>
+          <w:lang w:val="en-GB"/>
+        </w:rPr>
+        <w:t xml:space="preserve">This is the first stage of the project, after everything is working with the chat we will add encryption and decryption and a </w:t>
+      </w:r>
+      <w:bookmarkStart w:id="0" w:name="_GoBack"/>
+      <w:bookmarkEnd w:id="0"/>
+      <w:r>
+        <w:rPr>
+          <w:lang w:val="en-GB"/>
+        </w:rPr>
+        <w:t>few other function for the user.</w:t>
       </w:r>
     </w:p>
     <w:sectPr>

</xml_diff>